<commit_message>
Fixed the struct matrix document
</commit_message>
<xml_diff>
--- a/Struct matrix.docx
+++ b/Struct matrix.docx
@@ -91,40 +91,31 @@
         <w:bidi w:val="0"/>
       </w:pPr>
       <w:r>
+        <w:t>Public Matrix add(Matrix</w:t>
+      </w:r>
+      <w:r>
+        <w:t>&lt;T&gt;</w:t>
+      </w:r>
+      <w:bookmarkStart w:id="0" w:name="_GoBack"/>
+      <w:bookmarkEnd w:id="0"/>
+      <w:r>
+        <w:t xml:space="preserve"> self, Matrix b);</w:t>
+      </w:r>
+    </w:p>
+    <w:p>
+      <w:pPr>
+        <w:bidi w:val="0"/>
+      </w:pPr>
+      <w:r>
         <w:t xml:space="preserve">Public Matrix </w:t>
       </w:r>
       <w:proofErr w:type="gramStart"/>
       <w:r>
-        <w:t>add(</w:t>
+        <w:t>sub(</w:t>
       </w:r>
       <w:proofErr w:type="gramEnd"/>
       <w:r>
         <w:t>Matrix self, Matrix b);</w:t>
-      </w:r>
-    </w:p>
-    <w:p>
-      <w:pPr>
-        <w:bidi w:val="0"/>
-      </w:pPr>
-      <w:r>
-        <w:t xml:space="preserve">Public Matrix </w:t>
-      </w:r>
-      <w:proofErr w:type="gramStart"/>
-      <w:r>
-        <w:t>sub</w:t>
-      </w:r>
-      <w:r>
-        <w:t>(</w:t>
-      </w:r>
-      <w:proofErr w:type="gramEnd"/>
-      <w:r>
-        <w:t xml:space="preserve">Matrix </w:t>
-      </w:r>
-      <w:r>
-        <w:t>self</w:t>
-      </w:r>
-      <w:r>
-        <w:t>, Matrix b);</w:t>
       </w:r>
     </w:p>
     <w:p>
@@ -318,12 +309,7 @@
         <w:bidi w:val="0"/>
       </w:pPr>
       <w:r>
-        <w:t>Public &lt;T&gt;</w:t>
-      </w:r>
-      <w:bookmarkStart w:id="0" w:name="_GoBack"/>
-      <w:bookmarkEnd w:id="0"/>
-      <w:r>
-        <w:t xml:space="preserve"> </w:t>
+        <w:t xml:space="preserve">Public &lt;T&gt; </w:t>
       </w:r>
       <w:proofErr w:type="spellStart"/>
       <w:r>
@@ -377,9 +363,6 @@
     <w:p>
       <w:pPr>
         <w:bidi w:val="0"/>
-        <w:rPr>
-          <w:rFonts w:hint="cs"/>
-        </w:rPr>
       </w:pPr>
     </w:p>
     <w:sectPr>

</xml_diff>